<commit_message>
Added figures with users
</commit_message>
<xml_diff>
--- a/AIS_2020/AIS_2020 mod.docx
+++ b/AIS_2020/AIS_2020 mod.docx
@@ -2375,6 +2375,12 @@
         </w:rPr>
         <w:fldChar w:fldCharType="end"/>
       </w:r>
+      <w:r>
+        <w:rPr>
+          <w:lang w:val="en-US"/>
+        </w:rPr>
+        <w:t>.</w:t>
+      </w:r>
     </w:p>
     <w:p>
       <w:pPr>
@@ -2930,7 +2936,13 @@
         <w:rPr>
           <w:lang w:val="en-US"/>
         </w:rPr>
-        <w:t>Between these datapoints were the ones generated by vectors that represented faces with happiness.</w:t>
+        <w:t>On the 512-dimensional system b</w:t>
+      </w:r>
+      <w:r>
+        <w:rPr>
+          <w:lang w:val="en-US"/>
+        </w:rPr>
+        <w:t>etween these datapoints were the ones generated by vectors that represented faces with happiness.</w:t>
       </w:r>
       <w:r>
         <w:rPr>
@@ -2964,12 +2976,74 @@
         </w:rPr>
         <w:t>.</w:t>
       </w:r>
-    </w:p>
-    <w:p>
-      <w:pPr>
-        <w:spacing w:after="160" w:line="259" w:lineRule="auto"/>
-        <w:jc w:val="left"/>
-      </w:pPr>
+      <w:r>
+        <w:rPr>
+          <w:lang w:val="en-US"/>
+        </w:rPr>
+        <w:t xml:space="preserve"> The curiosity on Figure 4 is that the higher percentage of low intensity anger are closer to the lower precent of high intensity anger. These effects are absent on Figure </w:t>
+      </w:r>
+      <w:r>
+        <w:rPr>
+          <w:lang w:val="en-US"/>
+        </w:rPr>
+        <w:t>4</w:t>
+      </w:r>
+      <w:r>
+        <w:rPr>
+          <w:lang w:val="en-US"/>
+        </w:rPr>
+        <w:t>, due to the</w:t>
+      </w:r>
+      <w:r>
+        <w:rPr>
+          <w:lang w:val="en-US"/>
+        </w:rPr>
+        <w:t xml:space="preserve"> </w:t>
+      </w:r>
+      <w:proofErr w:type="gramStart"/>
+      <w:r>
+        <w:rPr>
+          <w:lang w:val="en-US"/>
+        </w:rPr>
+        <w:t>aforementioned</w:t>
+      </w:r>
+      <w:r>
+        <w:rPr>
+          <w:lang w:val="en-US"/>
+        </w:rPr>
+        <w:t xml:space="preserve"> </w:t>
+      </w:r>
+      <w:r>
+        <w:rPr>
+          <w:lang w:val="en-US"/>
+        </w:rPr>
+        <w:t>formation</w:t>
+      </w:r>
+      <w:proofErr w:type="gramEnd"/>
+      <w:r>
+        <w:rPr>
+          <w:lang w:val="en-US"/>
+        </w:rPr>
+        <w:t xml:space="preserve"> of measured distances, this again </w:t>
+      </w:r>
+      <w:r>
+        <w:rPr>
+          <w:lang w:val="en-US"/>
+        </w:rPr>
+        <w:t>implicates</w:t>
+      </w:r>
+      <w:r>
+        <w:rPr>
+          <w:lang w:val="en-US"/>
+        </w:rPr>
+        <w:t xml:space="preserve"> that, the 512-dimensional system is better at representing complex facial features, such as </w:t>
+      </w:r>
+      <w:r>
+        <w:rPr>
+          <w:lang w:val="en-US"/>
+        </w:rPr>
+        <w:t>the emotion anger.</w:t>
+      </w:r>
     </w:p>
     <w:p>
       <w:pPr>
@@ -3164,9 +3238,9 @@
                                 <w:noProof/>
                               </w:rPr>
                               <w:drawing>
-                                <wp:inline distT="0" distB="0" distL="0" distR="0" wp14:anchorId="13B9754F" wp14:editId="6C11BA9F">
-                                  <wp:extent cx="2672810" cy="2008937"/>
-                                  <wp:effectExtent l="0" t="0" r="0" b="0"/>
+                                <wp:inline distT="0" distB="0" distL="0" distR="0" wp14:anchorId="13B9754F" wp14:editId="21ED782A">
+                                  <wp:extent cx="2682276" cy="2016051"/>
+                                  <wp:effectExtent l="0" t="0" r="3810" b="3810"/>
                                   <wp:docPr id="8" name="Kép 8"/>
                                   <wp:cNvGraphicFramePr>
                                     <a:graphicFrameLocks xmlns:a="http://schemas.openxmlformats.org/drawingml/2006/main" noChangeAspect="1"/>
@@ -3175,7 +3249,7 @@
                                     <a:graphicData uri="http://schemas.openxmlformats.org/drawingml/2006/picture">
                                       <pic:pic xmlns:pic="http://schemas.openxmlformats.org/drawingml/2006/picture">
                                         <pic:nvPicPr>
-                                          <pic:cNvPr id="4" name="Kép 4"/>
+                                          <pic:cNvPr id="8" name="Kép 8"/>
                                           <pic:cNvPicPr>
                                             <a:picLocks noChangeAspect="1" noChangeArrowheads="1"/>
                                           </pic:cNvPicPr>
@@ -3195,7 +3269,7 @@
                                         <pic:spPr bwMode="auto">
                                           <a:xfrm>
                                             <a:off x="0" y="0"/>
-                                            <a:ext cx="2682276" cy="2016052"/>
+                                            <a:ext cx="2682276" cy="2016051"/>
                                           </a:xfrm>
                                           <a:prstGeom prst="rect">
                                             <a:avLst/>
@@ -3235,10 +3309,7 @@
                               <w:fldChar w:fldCharType="end"/>
                             </w:r>
                             <w:r>
-                              <w:t xml:space="preserve">. Figure Emotions and their intensities in 128D </w:t>
-                            </w:r>
-                            <w:r>
-                              <w:t>system</w:t>
+                              <w:t>. Figure Emotions and their intensities</w:t>
                             </w:r>
                           </w:p>
                         </w:txbxContent>
@@ -3272,9 +3343,9 @@
                           <w:noProof/>
                         </w:rPr>
                         <w:drawing>
-                          <wp:inline distT="0" distB="0" distL="0" distR="0" wp14:anchorId="13B9754F" wp14:editId="6C11BA9F">
-                            <wp:extent cx="2672810" cy="2008937"/>
-                            <wp:effectExtent l="0" t="0" r="0" b="0"/>
+                          <wp:inline distT="0" distB="0" distL="0" distR="0" wp14:anchorId="13B9754F" wp14:editId="21ED782A">
+                            <wp:extent cx="2682276" cy="2016051"/>
+                            <wp:effectExtent l="0" t="0" r="3810" b="3810"/>
                             <wp:docPr id="8" name="Kép 8"/>
                             <wp:cNvGraphicFramePr>
                               <a:graphicFrameLocks xmlns:a="http://schemas.openxmlformats.org/drawingml/2006/main" noChangeAspect="1"/>
@@ -3283,7 +3354,7 @@
                               <a:graphicData uri="http://schemas.openxmlformats.org/drawingml/2006/picture">
                                 <pic:pic xmlns:pic="http://schemas.openxmlformats.org/drawingml/2006/picture">
                                   <pic:nvPicPr>
-                                    <pic:cNvPr id="4" name="Kép 4"/>
+                                    <pic:cNvPr id="8" name="Kép 8"/>
                                     <pic:cNvPicPr>
                                       <a:picLocks noChangeAspect="1" noChangeArrowheads="1"/>
                                     </pic:cNvPicPr>
@@ -3303,7 +3374,7 @@
                                   <pic:spPr bwMode="auto">
                                     <a:xfrm>
                                       <a:off x="0" y="0"/>
-                                      <a:ext cx="2682276" cy="2016052"/>
+                                      <a:ext cx="2682276" cy="2016051"/>
                                     </a:xfrm>
                                     <a:prstGeom prst="rect">
                                       <a:avLst/>
@@ -3343,10 +3414,7 @@
                         <w:fldChar w:fldCharType="end"/>
                       </w:r>
                       <w:r>
-                        <w:t xml:space="preserve">. Figure Emotions and their intensities in 128D </w:t>
-                      </w:r>
-                      <w:r>
-                        <w:t>system</w:t>
+                        <w:t>. Figure Emotions and their intensities</w:t>
                       </w:r>
                     </w:p>
                   </w:txbxContent>
@@ -4844,69 +4912,6 @@
                             <w:pPr>
                               <w:keepNext/>
                             </w:pPr>
-                            <w:r>
-                              <w:rPr>
-                                <w:noProof/>
-                              </w:rPr>
-                              <w:drawing>
-                                <wp:inline distT="0" distB="0" distL="0" distR="0" wp14:anchorId="021C7CB3" wp14:editId="12726998">
-                                  <wp:extent cx="2674026" cy="2009851"/>
-                                  <wp:effectExtent l="0" t="0" r="0" b="9525"/>
-                                  <wp:docPr id="6" name="Kép 6"/>
-                                  <wp:cNvGraphicFramePr>
-                                    <a:graphicFrameLocks xmlns:a="http://schemas.openxmlformats.org/drawingml/2006/main" noChangeAspect="1"/>
-                                  </wp:cNvGraphicFramePr>
-                                  <a:graphic xmlns:a="http://schemas.openxmlformats.org/drawingml/2006/main">
-                                    <a:graphicData uri="http://schemas.openxmlformats.org/drawingml/2006/picture">
-                                      <pic:pic xmlns:pic="http://schemas.openxmlformats.org/drawingml/2006/picture">
-                                        <pic:nvPicPr>
-                                          <pic:cNvPr id="6" name="Kép 6"/>
-                                          <pic:cNvPicPr>
-                                            <a:picLocks noChangeAspect="1" noChangeArrowheads="1"/>
-                                          </pic:cNvPicPr>
-                                        </pic:nvPicPr>
-                                        <pic:blipFill>
-                                          <a:blip r:embed="rId17">
-                                            <a:extLst>
-                                              <a:ext uri="{28A0092B-C50C-407E-A947-70E740481C1C}">
-                                                <a14:useLocalDpi xmlns:a14="http://schemas.microsoft.com/office/drawing/2010/main" val="0"/>
-                                              </a:ext>
-                                            </a:extLst>
-                                          </a:blip>
-                                          <a:stretch>
-                                            <a:fillRect/>
-                                          </a:stretch>
-                                        </pic:blipFill>
-                                        <pic:spPr bwMode="auto">
-                                          <a:xfrm>
-                                            <a:off x="0" y="0"/>
-                                            <a:ext cx="2683050" cy="2016633"/>
-                                          </a:xfrm>
-                                          <a:prstGeom prst="rect">
-                                            <a:avLst/>
-                                          </a:prstGeom>
-                                          <a:noFill/>
-                                          <a:ln>
-                                            <a:noFill/>
-                                          </a:ln>
-                                        </pic:spPr>
-                                      </pic:pic>
-                                    </a:graphicData>
-                                  </a:graphic>
-                                </wp:inline>
-                              </w:drawing>
-                            </w:r>
-                          </w:p>
-                          <w:p>
-                            <w:pPr>
-                              <w:pStyle w:val="Kpalrs"/>
-                            </w:pPr>
-                            <w:r>
-                              <w:t>5</w:t>
-                            </w:r>
-                            <w:r>
-                              <w:t>. Figure Emotions and their intensities in 512D systems</w:t>
-                            </w:r>
                           </w:p>
                         </w:txbxContent>
                       </wps:txbx>
@@ -4934,69 +4939,6 @@
                       <w:pPr>
                         <w:keepNext/>
                       </w:pPr>
-                      <w:r>
-                        <w:rPr>
-                          <w:noProof/>
-                        </w:rPr>
-                        <w:drawing>
-                          <wp:inline distT="0" distB="0" distL="0" distR="0" wp14:anchorId="021C7CB3" wp14:editId="12726998">
-                            <wp:extent cx="2674026" cy="2009851"/>
-                            <wp:effectExtent l="0" t="0" r="0" b="9525"/>
-                            <wp:docPr id="6" name="Kép 6"/>
-                            <wp:cNvGraphicFramePr>
-                              <a:graphicFrameLocks xmlns:a="http://schemas.openxmlformats.org/drawingml/2006/main" noChangeAspect="1"/>
-                            </wp:cNvGraphicFramePr>
-                            <a:graphic xmlns:a="http://schemas.openxmlformats.org/drawingml/2006/main">
-                              <a:graphicData uri="http://schemas.openxmlformats.org/drawingml/2006/picture">
-                                <pic:pic xmlns:pic="http://schemas.openxmlformats.org/drawingml/2006/picture">
-                                  <pic:nvPicPr>
-                                    <pic:cNvPr id="6" name="Kép 6"/>
-                                    <pic:cNvPicPr>
-                                      <a:picLocks noChangeAspect="1" noChangeArrowheads="1"/>
-                                    </pic:cNvPicPr>
-                                  </pic:nvPicPr>
-                                  <pic:blipFill>
-                                    <a:blip r:embed="rId17">
-                                      <a:extLst>
-                                        <a:ext uri="{28A0092B-C50C-407E-A947-70E740481C1C}">
-                                          <a14:useLocalDpi xmlns:a14="http://schemas.microsoft.com/office/drawing/2010/main" val="0"/>
-                                        </a:ext>
-                                      </a:extLst>
-                                    </a:blip>
-                                    <a:stretch>
-                                      <a:fillRect/>
-                                    </a:stretch>
-                                  </pic:blipFill>
-                                  <pic:spPr bwMode="auto">
-                                    <a:xfrm>
-                                      <a:off x="0" y="0"/>
-                                      <a:ext cx="2683050" cy="2016633"/>
-                                    </a:xfrm>
-                                    <a:prstGeom prst="rect">
-                                      <a:avLst/>
-                                    </a:prstGeom>
-                                    <a:noFill/>
-                                    <a:ln>
-                                      <a:noFill/>
-                                    </a:ln>
-                                  </pic:spPr>
-                                </pic:pic>
-                              </a:graphicData>
-                            </a:graphic>
-                          </wp:inline>
-                        </w:drawing>
-                      </w:r>
-                    </w:p>
-                    <w:p>
-                      <w:pPr>
-                        <w:pStyle w:val="Kpalrs"/>
-                      </w:pPr>
-                      <w:r>
-                        <w:t>5</w:t>
-                      </w:r>
-                      <w:r>
-                        <w:t>. Figure Emotions and their intensities in 512D systems</w:t>
-                      </w:r>
                     </w:p>
                   </w:txbxContent>
                 </v:textbox>

</xml_diff>